<commit_message>
Se adjunta segundo avance de SCV
</commit_message>
<xml_diff>
--- a/Informe SCV/Informe SCV.docx
+++ b/Informe SCV/Informe SCV.docx
@@ -622,13 +622,13 @@
             <w:r>
               <w:tab/>
             </w:r>
-            <w:r>
-              <w:rPr>
-                <w:rFonts w:ascii="Calibri"/>
-              </w:rPr>
-              <w:t>6</w:t>
-            </w:r>
           </w:hyperlink>
+          <w:r>
+            <w:rPr>
+              <w:rFonts w:ascii="Calibri"/>
+            </w:rPr>
+            <w:t>5</w:t>
+          </w:r>
         </w:p>
         <w:p>
           <w:pPr>
@@ -647,13 +647,13 @@
             <w:r>
               <w:tab/>
             </w:r>
-            <w:r>
-              <w:rPr>
-                <w:rFonts w:ascii="Calibri"/>
-              </w:rPr>
-              <w:t>7</w:t>
-            </w:r>
           </w:hyperlink>
+          <w:r>
+            <w:rPr>
+              <w:rFonts w:ascii="Calibri"/>
+            </w:rPr>
+            <w:t>6</w:t>
+          </w:r>
         </w:p>
         <w:p>
           <w:r>
@@ -695,7 +695,7 @@
       <w:pPr>
         <w:pStyle w:val="Ttulo1"/>
         <w:spacing w:before="0"/>
-        <w:ind w:right="2953"/>
+        <w:ind w:left="0" w:right="-19"/>
       </w:pPr>
       <w:bookmarkStart w:id="0" w:name="_bookmark0"/>
       <w:bookmarkEnd w:id="0"/>
@@ -718,63 +718,178 @@
     <w:p>
       <w:pPr>
         <w:pStyle w:val="Textoindependiente"/>
+        <w:spacing w:before="4"/>
         <w:rPr>
           <w:b/>
-          <w:sz w:val="26"/>
-        </w:rPr>
-      </w:pPr>
-    </w:p>
-    <w:p>
-      <w:pPr>
-        <w:pStyle w:val="Textoindependiente"/>
-        <w:spacing w:before="4"/>
-        <w:rPr>
-          <w:b/>
+          <w:sz w:val="22"/>
+          <w:szCs w:val="22"/>
+        </w:rPr>
+      </w:pPr>
+    </w:p>
+    <w:p>
+      <w:pPr>
+        <w:pStyle w:val="Default"/>
+        <w:spacing w:line="276" w:lineRule="auto"/>
+        <w:ind w:right="-19"/>
+        <w:jc w:val="both"/>
+        <w:rPr>
+          <w:sz w:val="22"/>
+          <w:szCs w:val="22"/>
+        </w:rPr>
+      </w:pPr>
+      <w:r>
+        <w:rPr>
+          <w:sz w:val="22"/>
+          <w:szCs w:val="22"/>
+        </w:rPr>
+        <w:t>El</w:t>
+      </w:r>
+      <w:r>
+        <w:rPr>
+          <w:sz w:val="22"/>
+          <w:szCs w:val="22"/>
+        </w:rPr>
+        <w:t xml:space="preserve"> sistema de control de versiones es un software que </w:t>
+      </w:r>
+      <w:r>
+        <w:rPr>
+          <w:sz w:val="22"/>
+          <w:szCs w:val="22"/>
+        </w:rPr>
+        <w:t xml:space="preserve">nos permitirá </w:t>
+      </w:r>
+      <w:r>
+        <w:rPr>
+          <w:sz w:val="22"/>
+          <w:szCs w:val="22"/>
+        </w:rPr>
+        <w:t>organiza</w:t>
+      </w:r>
+      <w:r>
+        <w:rPr>
+          <w:sz w:val="22"/>
+          <w:szCs w:val="22"/>
+        </w:rPr>
+        <w:t>r</w:t>
+      </w:r>
+      <w:r>
+        <w:rPr>
+          <w:sz w:val="22"/>
+          <w:szCs w:val="22"/>
+        </w:rPr>
+        <w:t xml:space="preserve"> y lleva</w:t>
+      </w:r>
+      <w:r>
+        <w:rPr>
+          <w:sz w:val="22"/>
+          <w:szCs w:val="22"/>
+        </w:rPr>
+        <w:t>r</w:t>
+      </w:r>
+      <w:r>
+        <w:rPr>
+          <w:sz w:val="22"/>
+          <w:szCs w:val="22"/>
+        </w:rPr>
+        <w:t xml:space="preserve"> el control sobre varios documentos que se desarrollan para la implementación de </w:t>
+      </w:r>
+      <w:r>
+        <w:rPr>
+          <w:sz w:val="22"/>
+          <w:szCs w:val="22"/>
+        </w:rPr>
+        <w:t>l</w:t>
+      </w:r>
+      <w:r>
+        <w:rPr>
+          <w:sz w:val="22"/>
+          <w:szCs w:val="22"/>
+        </w:rPr>
+        <w:t xml:space="preserve">a plataforma web, en este caso </w:t>
+      </w:r>
+      <w:r>
+        <w:rPr>
+          <w:sz w:val="22"/>
+          <w:szCs w:val="22"/>
+        </w:rPr>
+        <w:t>SICONIS</w:t>
+      </w:r>
+      <w:r>
+        <w:rPr>
+          <w:sz w:val="22"/>
+          <w:szCs w:val="22"/>
+        </w:rPr>
+        <w:t xml:space="preserve"> (sistema de </w:t>
+      </w:r>
+      <w:r>
+        <w:rPr>
+          <w:sz w:val="22"/>
+          <w:szCs w:val="22"/>
+        </w:rPr>
+        <w:t>control de ingreso y salida</w:t>
+      </w:r>
+      <w:r>
+        <w:rPr>
+          <w:sz w:val="22"/>
+          <w:szCs w:val="22"/>
+        </w:rPr>
+        <w:t xml:space="preserve">) en proceso de desarrollo por parte de </w:t>
+      </w:r>
+      <w:r>
+        <w:rPr>
+          <w:sz w:val="22"/>
+          <w:szCs w:val="22"/>
+        </w:rPr>
+        <w:t>los aprendices del SENA en el programa de ADSI (</w:t>
+      </w:r>
+      <w:r>
+        <w:rPr>
+          <w:sz w:val="22"/>
+          <w:szCs w:val="22"/>
+        </w:rPr>
+        <w:t>Análisis y Desarrollo de Sistemas de Información</w:t>
+      </w:r>
+      <w:r>
+        <w:rPr>
+          <w:sz w:val="22"/>
+          <w:szCs w:val="22"/>
+        </w:rPr>
+        <w:t>).</w:t>
+      </w:r>
+    </w:p>
+    <w:p>
+      <w:pPr>
+        <w:pStyle w:val="Default"/>
+        <w:ind w:right="1471"/>
+        <w:rPr>
           <w:sz w:val="23"/>
-        </w:rPr>
-      </w:pPr>
-    </w:p>
-    <w:p>
-      <w:pPr>
-        <w:pStyle w:val="Textoindependiente"/>
+          <w:szCs w:val="23"/>
+        </w:rPr>
+      </w:pPr>
+    </w:p>
+    <w:p>
+      <w:pPr>
         <w:spacing w:line="276" w:lineRule="auto"/>
-        <w:ind w:left="407" w:right="1496"/>
-        <w:jc w:val="both"/>
-      </w:pPr>
-      <w:r>
-        <w:t>Un sistema de control de versiones es un software que organiza y lleva el control sobre varios documentos que se desarrollan para la implementación de una plataforma web, en este caso SINOVA (sistema de información para la gestión de novedades académicas y disciplinarias del aprendiz SENA) en proceso de desarrollo por parte de SINAK</w:t>
-      </w:r>
-      <w:r>
-        <w:rPr>
-          <w:spacing w:val="-12"/>
-        </w:rPr>
-        <w:t xml:space="preserve"> </w:t>
-      </w:r>
-      <w:r>
-        <w:t>OUTSOURCING.</w:t>
-      </w:r>
-    </w:p>
-    <w:p>
-      <w:pPr>
-        <w:pStyle w:val="Textoindependiente"/>
-        <w:spacing w:before="199" w:line="276" w:lineRule="auto"/>
-        <w:ind w:left="407" w:right="1494"/>
-        <w:jc w:val="both"/>
-      </w:pPr>
-      <w:r>
-        <w:t>El uso de este sistema tiene ventajas principalmente que se mantiene una copia de seguridad de todas las modificaciones realizadas sobre un documento o fichero, lo cual facilita la tarea de actualizar documentación o eliminar información obsoleta.</w:t>
-      </w:r>
-    </w:p>
-    <w:p>
-      <w:pPr>
-        <w:spacing w:line="276" w:lineRule="auto"/>
+        <w:ind w:right="-19"/>
         <w:jc w:val="both"/>
         <w:sectPr>
           <w:pgSz w:w="12240" w:h="15840"/>
-          <w:pgMar w:top="1720" w:right="260" w:bottom="1180" w:left="1720" w:header="64" w:footer="998" w:gutter="0"/>
+          <w:pgMar w:top="1720" w:right="1750" w:bottom="1180" w:left="1720" w:header="64" w:footer="998" w:gutter="0"/>
           <w:cols w:space="720"/>
         </w:sectPr>
       </w:pPr>
+      <w:r>
+        <w:t xml:space="preserve">El uso de este sistema tiene </w:t>
+      </w:r>
+      <w:r>
+        <w:t xml:space="preserve">como </w:t>
+      </w:r>
+      <w:r>
+        <w:t>ventaja princip</w:t>
+      </w:r>
+      <w:r>
+        <w:t xml:space="preserve">al permitir el control de ingreso y salida del personal, el reporte semanal de las horas de ingreso, visualización en tiempo real del personal.  </w:t>
+      </w:r>
     </w:p>
     <w:p>
       <w:pPr>
@@ -864,15 +979,15 @@
     <w:p>
       <w:pPr>
         <w:pStyle w:val="Textoindependiente"/>
-        <w:ind w:left="407"/>
+        <w:ind w:left="407" w:right="54"/>
       </w:pPr>
       <w:r>
         <w:rPr>
           <w:noProof/>
         </w:rPr>
         <w:drawing>
-          <wp:inline distT="0" distB="0" distL="0" distR="0" wp14:anchorId="78C8C460" wp14:editId="022522E8">
-            <wp:extent cx="5972175" cy="2103755"/>
+          <wp:inline distT="0" distB="0" distL="0" distR="0" wp14:anchorId="78C8C460" wp14:editId="61CF4760">
+            <wp:extent cx="5114925" cy="2103755"/>
             <wp:effectExtent l="0" t="0" r="0" b="0"/>
             <wp:docPr id="8" name="Imagen 8"/>
             <wp:cNvGraphicFramePr>
@@ -894,7 +1009,7 @@
                   <pic:spPr>
                     <a:xfrm>
                       <a:off x="0" y="0"/>
-                      <a:ext cx="5972175" cy="2103755"/>
+                      <a:ext cx="5114925" cy="2103755"/>
                     </a:xfrm>
                     <a:prstGeom prst="rect">
                       <a:avLst/>
@@ -978,7 +1093,7 @@
       </w:tblPr>
       <w:tblGrid>
         <w:gridCol w:w="4182"/>
-        <w:gridCol w:w="4178"/>
+        <w:gridCol w:w="4411"/>
       </w:tblGrid>
       <w:tr>
         <w:trPr>
@@ -1009,7 +1124,7 @@
         </w:tc>
         <w:tc>
           <w:tcPr>
-            <w:tcW w:w="4178" w:type="dxa"/>
+            <w:tcW w:w="4411" w:type="dxa"/>
           </w:tcPr>
           <w:p>
             <w:pPr>
@@ -1041,19 +1156,9 @@
           </w:tcPr>
           <w:p>
             <w:pPr>
-              <w:pStyle w:val="TableParagraph"/>
-              <w:spacing w:before="8"/>
+              <w:jc w:val="center"/>
               <w:rPr>
                 <w:sz w:val="26"/>
-              </w:rPr>
-            </w:pPr>
-          </w:p>
-          <w:p>
-            <w:pPr>
-              <w:pStyle w:val="TableParagraph"/>
-              <w:ind w:left="342"/>
-              <w:rPr>
-                <w:sz w:val="20"/>
               </w:rPr>
             </w:pPr>
             <w:r>
@@ -1061,10 +1166,10 @@
                 <w:noProof/>
               </w:rPr>
               <w:drawing>
-                <wp:inline distT="0" distB="0" distL="0" distR="0" wp14:anchorId="271930AA" wp14:editId="344F4A12">
-                  <wp:extent cx="1647825" cy="611679"/>
+                <wp:inline distT="0" distB="0" distL="0" distR="0" wp14:anchorId="777E2648" wp14:editId="7603D6C7">
+                  <wp:extent cx="1743075" cy="755668"/>
                   <wp:effectExtent l="0" t="0" r="0" b="0"/>
-                  <wp:docPr id="10" name="Imagen 10"/>
+                  <wp:docPr id="7" name="Imagen 7"/>
                   <wp:cNvGraphicFramePr>
                     <a:graphicFrameLocks xmlns:a="http://schemas.openxmlformats.org/drawingml/2006/main" noChangeAspect="1"/>
                   </wp:cNvGraphicFramePr>
@@ -1084,7 +1189,7 @@
                         <pic:spPr>
                           <a:xfrm>
                             <a:off x="0" y="0"/>
-                            <a:ext cx="1763363" cy="654567"/>
+                            <a:ext cx="1745592" cy="756759"/>
                           </a:xfrm>
                           <a:prstGeom prst="rect">
                             <a:avLst/>
@@ -1097,11 +1202,61 @@
               </w:drawing>
             </w:r>
           </w:p>
+          <w:p>
+            <w:pPr>
+              <w:pStyle w:val="TableParagraph"/>
+              <w:ind w:left="342"/>
+              <w:jc w:val="center"/>
+              <w:rPr>
+                <w:sz w:val="20"/>
+              </w:rPr>
+            </w:pPr>
+          </w:p>
         </w:tc>
         <w:tc>
           <w:tcPr>
-            <w:tcW w:w="4178" w:type="dxa"/>
+            <w:tcW w:w="4411" w:type="dxa"/>
           </w:tcPr>
+          <w:p>
+            <w:pPr>
+              <w:pStyle w:val="TableParagraph"/>
+              <w:spacing w:line="237" w:lineRule="auto"/>
+              <w:ind w:left="95" w:right="1241"/>
+              <w:jc w:val="center"/>
+              <w:rPr>
+                <w:sz w:val="24"/>
+              </w:rPr>
+            </w:pPr>
+          </w:p>
+          <w:p>
+            <w:pPr>
+              <w:pStyle w:val="TableParagraph"/>
+              <w:spacing w:line="237" w:lineRule="auto"/>
+              <w:ind w:left="95" w:right="1241"/>
+              <w:jc w:val="center"/>
+              <w:rPr>
+                <w:sz w:val="24"/>
+              </w:rPr>
+            </w:pPr>
+          </w:p>
+          <w:p>
+            <w:pPr>
+              <w:pStyle w:val="TableParagraph"/>
+              <w:spacing w:line="237" w:lineRule="auto"/>
+              <w:ind w:left="95" w:right="1241"/>
+              <w:rPr>
+                <w:sz w:val="28"/>
+                <w:szCs w:val="24"/>
+              </w:rPr>
+            </w:pPr>
+            <w:r>
+              <w:rPr>
+                <w:sz w:val="28"/>
+                <w:szCs w:val="24"/>
+              </w:rPr>
+              <w:t>David Alejandro Ortiz</w:t>
+            </w:r>
+          </w:p>
           <w:p>
             <w:pPr>
               <w:pStyle w:val="TableParagraph"/>
@@ -1111,12 +1266,19 @@
                 <w:sz w:val="24"/>
               </w:rPr>
             </w:pPr>
+            <w:r>
+              <w:rPr>
+                <w:sz w:val="20"/>
+                <w:szCs w:val="18"/>
+              </w:rPr>
+              <w:t>Director y desarrollador</w:t>
+            </w:r>
           </w:p>
         </w:tc>
       </w:tr>
       <w:tr>
         <w:trPr>
-          <w:trHeight w:val="1478"/>
+          <w:trHeight w:val="1390"/>
         </w:trPr>
         <w:tc>
           <w:tcPr>
@@ -1125,15 +1287,57 @@
           <w:p>
             <w:pPr>
               <w:pStyle w:val="TableParagraph"/>
+              <w:jc w:val="center"/>
               <w:rPr>
                 <w:sz w:val="20"/>
               </w:rPr>
             </w:pPr>
+            <w:r>
+              <w:rPr>
+                <w:noProof/>
+              </w:rPr>
+              <w:drawing>
+                <wp:inline distT="0" distB="0" distL="0" distR="0" wp14:anchorId="6B37BEF0" wp14:editId="54A4E2B7">
+                  <wp:extent cx="1927266" cy="781050"/>
+                  <wp:effectExtent l="0" t="0" r="0" b="0"/>
+                  <wp:docPr id="9" name="Imagen 9"/>
+                  <wp:cNvGraphicFramePr>
+                    <a:graphicFrameLocks xmlns:a="http://schemas.openxmlformats.org/drawingml/2006/main" noChangeAspect="1"/>
+                  </wp:cNvGraphicFramePr>
+                  <a:graphic xmlns:a="http://schemas.openxmlformats.org/drawingml/2006/main">
+                    <a:graphicData uri="http://schemas.openxmlformats.org/drawingml/2006/picture">
+                      <pic:pic xmlns:pic="http://schemas.openxmlformats.org/drawingml/2006/picture">
+                        <pic:nvPicPr>
+                          <pic:cNvPr id="1" name=""/>
+                          <pic:cNvPicPr/>
+                        </pic:nvPicPr>
+                        <pic:blipFill>
+                          <a:blip r:embed="rId13"/>
+                          <a:stretch>
+                            <a:fillRect/>
+                          </a:stretch>
+                        </pic:blipFill>
+                        <pic:spPr>
+                          <a:xfrm>
+                            <a:off x="0" y="0"/>
+                            <a:ext cx="1927597" cy="781184"/>
+                          </a:xfrm>
+                          <a:prstGeom prst="rect">
+                            <a:avLst/>
+                          </a:prstGeom>
+                        </pic:spPr>
+                      </pic:pic>
+                    </a:graphicData>
+                  </a:graphic>
+                </wp:inline>
+              </w:drawing>
+            </w:r>
           </w:p>
           <w:p>
             <w:pPr>
               <w:pStyle w:val="TableParagraph"/>
               <w:spacing w:before="6"/>
+              <w:jc w:val="center"/>
               <w:rPr>
                 <w:sz w:val="10"/>
               </w:rPr>
@@ -1142,7 +1346,9 @@
           <w:p>
             <w:pPr>
               <w:pStyle w:val="TableParagraph"/>
+              <w:spacing w:line="276" w:lineRule="auto"/>
               <w:ind w:left="258"/>
+              <w:jc w:val="center"/>
               <w:rPr>
                 <w:sz w:val="20"/>
               </w:rPr>
@@ -1151,8 +1357,78 @@
         </w:tc>
         <w:tc>
           <w:tcPr>
-            <w:tcW w:w="4178" w:type="dxa"/>
+            <w:tcW w:w="4411" w:type="dxa"/>
           </w:tcPr>
+          <w:p>
+            <w:pPr>
+              <w:pStyle w:val="TableParagraph"/>
+              <w:spacing w:line="280" w:lineRule="auto"/>
+              <w:ind w:left="95" w:right="1615"/>
+              <w:rPr>
+                <w:sz w:val="24"/>
+              </w:rPr>
+            </w:pPr>
+          </w:p>
+          <w:p>
+            <w:pPr>
+              <w:pStyle w:val="TableParagraph"/>
+              <w:spacing w:line="280" w:lineRule="auto"/>
+              <w:ind w:left="95" w:right="1615"/>
+              <w:rPr>
+                <w:sz w:val="24"/>
+              </w:rPr>
+            </w:pPr>
+          </w:p>
+          <w:p>
+            <w:pPr>
+              <w:pStyle w:val="TableParagraph"/>
+              <w:spacing w:line="280" w:lineRule="auto"/>
+              <w:ind w:left="95" w:right="1615"/>
+              <w:rPr>
+                <w:sz w:val="28"/>
+                <w:szCs w:val="24"/>
+              </w:rPr>
+            </w:pPr>
+            <w:r>
+              <w:rPr>
+                <w:sz w:val="28"/>
+                <w:szCs w:val="24"/>
+              </w:rPr>
+              <w:t xml:space="preserve">Paula Liseth </w:t>
+            </w:r>
+            <w:r>
+              <w:rPr>
+                <w:sz w:val="28"/>
+                <w:szCs w:val="24"/>
+              </w:rPr>
+              <w:t>M</w:t>
+            </w:r>
+            <w:r>
+              <w:rPr>
+                <w:sz w:val="28"/>
+                <w:szCs w:val="24"/>
+              </w:rPr>
+              <w:t>éndez</w:t>
+            </w:r>
+          </w:p>
+          <w:p>
+            <w:pPr>
+              <w:pStyle w:val="TableParagraph"/>
+              <w:spacing w:line="280" w:lineRule="auto"/>
+              <w:ind w:left="95" w:right="1615"/>
+              <w:rPr>
+                <w:sz w:val="20"/>
+                <w:szCs w:val="18"/>
+              </w:rPr>
+            </w:pPr>
+            <w:r>
+              <w:rPr>
+                <w:sz w:val="20"/>
+                <w:szCs w:val="18"/>
+              </w:rPr>
+              <w:t>Analista y arquitecta</w:t>
+            </w:r>
+          </w:p>
           <w:p>
             <w:pPr>
               <w:pStyle w:val="TableParagraph"/>
@@ -1174,7 +1450,7 @@
         </w:rPr>
         <w:sectPr>
           <w:pgSz w:w="12240" w:h="15840"/>
-          <w:pgMar w:top="1720" w:right="260" w:bottom="1180" w:left="1720" w:header="64" w:footer="998" w:gutter="0"/>
+          <w:pgMar w:top="1720" w:right="1750" w:bottom="1180" w:left="1720" w:header="64" w:footer="998" w:gutter="0"/>
           <w:cols w:space="720"/>
         </w:sectPr>
       </w:pPr>
@@ -1191,19 +1467,6 @@
     </w:p>
     <w:p>
       <w:pPr>
-        <w:spacing w:line="242" w:lineRule="auto"/>
-        <w:rPr>
-          <w:sz w:val="24"/>
-        </w:rPr>
-        <w:sectPr>
-          <w:pgSz w:w="12240" w:h="15840"/>
-          <w:pgMar w:top="1720" w:right="260" w:bottom="1180" w:left="1720" w:header="64" w:footer="998" w:gutter="0"/>
-          <w:cols w:space="720"/>
-        </w:sectPr>
-      </w:pPr>
-    </w:p>
-    <w:p>
-      <w:pPr>
         <w:pStyle w:val="Textoindependiente"/>
         <w:spacing w:before="6"/>
         <w:rPr>
@@ -1240,7 +1503,6 @@
       <w:pPr>
         <w:pStyle w:val="Textoindependiente"/>
         <w:spacing w:before="92"/>
-        <w:ind w:left="407"/>
       </w:pPr>
       <w:r>
         <w:t>Marco teórico</w:t>
@@ -1268,13 +1530,6 @@
     <w:p>
       <w:pPr>
         <w:pStyle w:val="Textoindependiente"/>
-        <w:spacing w:before="207"/>
-        <w:ind w:left="407"/>
-      </w:pPr>
-    </w:p>
-    <w:p>
-      <w:pPr>
-        <w:pStyle w:val="Textoindependiente"/>
         <w:spacing w:before="4"/>
         <w:rPr>
           <w:sz w:val="18"/>
@@ -1291,10 +1546,10 @@
           <w:noProof/>
         </w:rPr>
         <w:drawing>
-          <wp:inline distT="0" distB="0" distL="0" distR="0" wp14:anchorId="56765CE0" wp14:editId="6A7ABD3E">
-            <wp:extent cx="5342890" cy="762635"/>
+          <wp:inline distT="0" distB="0" distL="0" distR="0" wp14:anchorId="79EB62FD" wp14:editId="4F9E10C3">
+            <wp:extent cx="5715000" cy="1022350"/>
             <wp:effectExtent l="0" t="0" r="0" b="0"/>
-            <wp:docPr id="4" name="Imagen 4"/>
+            <wp:docPr id="11" name="Imagen 11"/>
             <wp:cNvGraphicFramePr>
               <a:graphicFrameLocks xmlns:a="http://schemas.openxmlformats.org/drawingml/2006/main" noChangeAspect="1"/>
             </wp:cNvGraphicFramePr>
@@ -1306,7 +1561,7 @@
                     <pic:cNvPicPr/>
                   </pic:nvPicPr>
                   <pic:blipFill>
-                    <a:blip r:embed="rId13"/>
+                    <a:blip r:embed="rId14"/>
                     <a:stretch>
                       <a:fillRect/>
                     </a:stretch>
@@ -1314,7 +1569,7 @@
                   <pic:spPr>
                     <a:xfrm>
                       <a:off x="0" y="0"/>
-                      <a:ext cx="5342890" cy="762635"/>
+                      <a:ext cx="5715000" cy="1022350"/>
                     </a:xfrm>
                     <a:prstGeom prst="rect">
                       <a:avLst/>
@@ -1356,15 +1611,15 @@
         <w:rPr>
           <w:sz w:val="33"/>
         </w:rPr>
-        <w:t xml:space="preserve">     </w:t>
+        <w:t xml:space="preserve"> </w:t>
       </w:r>
       <w:r>
         <w:rPr>
           <w:noProof/>
         </w:rPr>
         <w:drawing>
-          <wp:inline distT="0" distB="0" distL="0" distR="0" wp14:anchorId="442EF283" wp14:editId="1A430882">
-            <wp:extent cx="5304790" cy="952500"/>
+          <wp:inline distT="0" distB="0" distL="0" distR="0" wp14:anchorId="442EF283" wp14:editId="34B75622">
+            <wp:extent cx="5410200" cy="952500"/>
             <wp:effectExtent l="0" t="0" r="0" b="0"/>
             <wp:docPr id="2" name="Imagen 2"/>
             <wp:cNvGraphicFramePr>
@@ -1380,7 +1635,7 @@
                     </pic:cNvPicPr>
                   </pic:nvPicPr>
                   <pic:blipFill>
-                    <a:blip r:embed="rId14">
+                    <a:blip r:embed="rId15">
                       <a:extLst>
                         <a:ext uri="{28A0092B-C50C-407E-A947-70E740481C1C}">
                           <a14:useLocalDpi xmlns:a14="http://schemas.microsoft.com/office/drawing/2010/main" val="0"/>
@@ -1395,7 +1650,7 @@
                   <pic:spPr bwMode="auto">
                     <a:xfrm>
                       <a:off x="0" y="0"/>
-                      <a:ext cx="5324194" cy="955984"/>
+                      <a:ext cx="5429990" cy="955984"/>
                     </a:xfrm>
                     <a:prstGeom prst="rect">
                       <a:avLst/>
@@ -1490,15 +1745,14 @@
     <w:p>
       <w:pPr>
         <w:pStyle w:val="Textoindependiente"/>
-        <w:ind w:left="474"/>
       </w:pPr>
       <w:r>
         <w:rPr>
           <w:noProof/>
         </w:rPr>
         <w:drawing>
-          <wp:inline distT="0" distB="0" distL="0" distR="0" wp14:anchorId="57061A0A" wp14:editId="4E7E78D4">
-            <wp:extent cx="5543550" cy="738505"/>
+          <wp:inline distT="0" distB="0" distL="0" distR="0" wp14:anchorId="57061A0A" wp14:editId="25DB7B97">
+            <wp:extent cx="5095875" cy="738505"/>
             <wp:effectExtent l="0" t="0" r="0" b="0"/>
             <wp:docPr id="6" name="Imagen 6"/>
             <wp:cNvGraphicFramePr>
@@ -1512,7 +1766,7 @@
                     <pic:cNvPicPr/>
                   </pic:nvPicPr>
                   <pic:blipFill>
-                    <a:blip r:embed="rId15"/>
+                    <a:blip r:embed="rId16"/>
                     <a:stretch>
                       <a:fillRect/>
                     </a:stretch>
@@ -1520,7 +1774,7 @@
                   <pic:spPr>
                     <a:xfrm>
                       <a:off x="0" y="0"/>
-                      <a:ext cx="5543550" cy="738505"/>
+                      <a:ext cx="5095875" cy="738505"/>
                     </a:xfrm>
                     <a:prstGeom prst="rect">
                       <a:avLst/>
@@ -1544,21 +1798,75 @@
     </w:p>
     <w:p>
       <w:pPr>
-        <w:sectPr>
-          <w:pgSz w:w="12240" w:h="15840"/>
-          <w:pgMar w:top="1720" w:right="260" w:bottom="1180" w:left="1720" w:header="64" w:footer="998" w:gutter="0"/>
-          <w:cols w:space="720"/>
-        </w:sectPr>
-      </w:pPr>
-      <w:r>
         <w:rPr>
           <w:noProof/>
         </w:rPr>
+      </w:pPr>
+      <w:r>
+        <w:rPr>
+          <w:noProof/>
+        </w:rPr>
         <w:t xml:space="preserve">    </w:t>
       </w:r>
     </w:p>
     <w:p>
       <w:pPr>
+        <w:rPr>
+          <w:noProof/>
+        </w:rPr>
+      </w:pPr>
+    </w:p>
+    <w:p>
+      <w:pPr>
+        <w:rPr>
+          <w:noProof/>
+        </w:rPr>
+      </w:pPr>
+    </w:p>
+    <w:p>
+      <w:pPr>
+        <w:rPr>
+          <w:noProof/>
+        </w:rPr>
+      </w:pPr>
+    </w:p>
+    <w:p>
+      <w:pPr>
+        <w:rPr>
+          <w:noProof/>
+        </w:rPr>
+      </w:pPr>
+    </w:p>
+    <w:p>
+      <w:pPr>
+        <w:rPr>
+          <w:noProof/>
+        </w:rPr>
+      </w:pPr>
+    </w:p>
+    <w:p>
+      <w:pPr>
+        <w:rPr>
+          <w:noProof/>
+        </w:rPr>
+      </w:pPr>
+    </w:p>
+    <w:p>
+      <w:pPr>
+        <w:rPr>
+          <w:noProof/>
+        </w:rPr>
+      </w:pPr>
+    </w:p>
+    <w:p>
+      <w:pPr>
+        <w:rPr>
+          <w:noProof/>
+        </w:rPr>
+      </w:pPr>
+    </w:p>
+    <w:p>
+      <w:pPr>
         <w:pStyle w:val="Textoindependiente"/>
         <w:spacing w:before="6"/>
         <w:rPr>
@@ -1569,7 +1877,7 @@
     <w:p>
       <w:pPr>
         <w:pStyle w:val="Ttulo1"/>
-        <w:ind w:right="2953"/>
+        <w:ind w:left="0" w:right="-19"/>
       </w:pPr>
       <w:bookmarkStart w:id="3" w:name="_bookmark3"/>
       <w:bookmarkEnd w:id="3"/>
@@ -1594,15 +1902,6 @@
         <w:pStyle w:val="Textoindependiente"/>
         <w:rPr>
           <w:b/>
-          <w:sz w:val="26"/>
-        </w:rPr>
-      </w:pPr>
-    </w:p>
-    <w:p>
-      <w:pPr>
-        <w:pStyle w:val="Textoindependiente"/>
-        <w:rPr>
-          <w:b/>
           <w:sz w:val="23"/>
         </w:rPr>
       </w:pPr>
@@ -1611,7 +1910,7 @@
       <w:pPr>
         <w:pStyle w:val="Textoindependiente"/>
         <w:spacing w:line="276" w:lineRule="auto"/>
-        <w:ind w:left="407" w:right="1492"/>
+        <w:ind w:right="-19"/>
         <w:jc w:val="both"/>
       </w:pPr>
       <w:r>
@@ -1626,34 +1925,28 @@
       <w:r>
         <w:t xml:space="preserve">herramienta que </w:t>
       </w:r>
-      <w:proofErr w:type="gramStart"/>
-      <w:r>
-        <w:t>permite  almacenar</w:t>
-      </w:r>
-      <w:proofErr w:type="gramEnd"/>
+      <w:r>
+        <w:t>permite</w:t>
+      </w:r>
+      <w:r>
+        <w:t xml:space="preserve"> </w:t>
+      </w:r>
+      <w:r>
+        <w:t>almacenar</w:t>
+      </w:r>
       <w:r>
         <w:t xml:space="preserve"> los recursos digitales de manera que estos </w:t>
       </w:r>
-      <w:proofErr w:type="spellStart"/>
-      <w:r>
-        <w:t>de</w:t>
-      </w:r>
-      <w:proofErr w:type="spellEnd"/>
-      <w:r>
-        <w:t xml:space="preserve"> puedan gestionar, (Crear, leer, subir y descargar) facilitando el acceso a ellos para el grupo de trabajo, por medio de </w:t>
-      </w:r>
-      <w:proofErr w:type="spellStart"/>
-      <w:r>
-        <w:t>GItHub</w:t>
-      </w:r>
-      <w:proofErr w:type="spellEnd"/>
-      <w:r>
-        <w:t>.</w:t>
+      <w:r>
+        <w:t>se</w:t>
+      </w:r>
+      <w:r>
+        <w:t xml:space="preserve"> puedan gestionar, (Crear, leer, subir y descargar) facilitando el acceso a ellos para el grupo de trabajo, por medio de GItHub.</w:t>
       </w:r>
     </w:p>
     <w:sectPr>
       <w:pgSz w:w="12240" w:h="15840"/>
-      <w:pgMar w:top="1720" w:right="260" w:bottom="1180" w:left="1720" w:header="64" w:footer="998" w:gutter="0"/>
+      <w:pgMar w:top="1720" w:right="1750" w:bottom="1180" w:left="1720" w:header="64" w:footer="998" w:gutter="0"/>
       <w:cols w:space="720"/>
     </w:sectPr>
   </w:body>
@@ -2467,6 +2760,31 @@
       <w:lang w:val="es-ES" w:eastAsia="es-ES" w:bidi="es-ES"/>
     </w:rPr>
   </w:style>
+  <w:style w:type="paragraph" w:customStyle="1" w:styleId="Default">
+    <w:name w:val="Default"/>
+    <w:rsid w:val="00217CE4"/>
+    <w:pPr>
+      <w:widowControl/>
+      <w:adjustRightInd w:val="0"/>
+    </w:pPr>
+    <w:rPr>
+      <w:rFonts w:ascii="Arial" w:hAnsi="Arial" w:cs="Arial"/>
+      <w:color w:val="000000"/>
+      <w:sz w:val="24"/>
+      <w:szCs w:val="24"/>
+      <w:lang w:val="es-CO"/>
+    </w:rPr>
+  </w:style>
+  <w:style w:type="paragraph" w:styleId="Sinespaciado">
+    <w:name w:val="No Spacing"/>
+    <w:uiPriority w:val="1"/>
+    <w:qFormat/>
+    <w:rsid w:val="00217CE4"/>
+    <w:rPr>
+      <w:rFonts w:ascii="Arial" w:eastAsia="Arial" w:hAnsi="Arial" w:cs="Arial"/>
+      <w:lang w:val="es-ES" w:eastAsia="es-ES" w:bidi="es-ES"/>
+    </w:rPr>
+  </w:style>
 </w:styles>
 </file>
 

</xml_diff>